<commit_message>
review ssu-ova unutar tima
</commit_message>
<xml_diff>
--- a/Dokumentacija/Faza 02 - SSU i prototip/SSU A Prijava i odjava korisnika.docx
+++ b/Dokumentacija/Faza 02 - SSU i prototip/SSU A Prijava i odjava korisnika.docx
@@ -3098,19 +3098,7 @@
         <w:rPr>
           <w:lang w:val="sr-Latn-RS"/>
         </w:rPr>
-        <w:t>itiskom na dugme „Prijava“ u gornjem desnom uglu,</w:t>
-      </w:r>
-      <w:r>
-        <w:rPr>
-          <w:lang w:val="sr-Latn-RS"/>
-        </w:rPr>
-        <w:t xml:space="preserve"> tj.</w:t>
-      </w:r>
-      <w:r>
-        <w:rPr>
-          <w:lang w:val="sr-Latn-RS"/>
-        </w:rPr>
-        <w:t xml:space="preserve"> izražava ž</w:t>
+        <w:t>itiskom na dugme „Prijava“ u gornjem desnom uglu izražava ž</w:t>
       </w:r>
       <w:r>
         <w:rPr>
@@ -3359,31 +3347,73 @@
         <w:rPr>
           <w:lang w:val="sr-Latn-RS"/>
         </w:rPr>
-        <w:t>Ukoliko korisnik ne une</w:t>
-      </w:r>
-      <w:r>
-        <w:rPr>
-          <w:lang w:val="sr-Latn-RS"/>
-        </w:rPr>
-        <w:t>se ispravnu email adresu i/ili š</w:t>
-      </w:r>
-      <w:r>
-        <w:rPr>
-          <w:lang w:val="sr-Latn-RS"/>
-        </w:rPr>
-        <w:t>ifru, i pritisne dugme „prijavi</w:t>
-      </w:r>
-      <w:r>
-        <w:rPr>
-          <w:lang w:val="sr-Latn-RS"/>
-        </w:rPr>
-        <w:t>“, sistem će pogrešno popunjena polja obelež</w:t>
-      </w:r>
-      <w:r>
-        <w:rPr>
-          <w:lang w:val="sr-Latn-RS"/>
-        </w:rPr>
-        <w:t>iti crvenom bojom.</w:t>
+        <w:t xml:space="preserve">Ukoliko korisnik </w:t>
+      </w:r>
+      <w:r>
+        <w:rPr>
+          <w:lang w:val="sr-Latn-RS"/>
+        </w:rPr>
+        <w:t xml:space="preserve">unese nepostojeću email adresu ili </w:t>
+      </w:r>
+      <w:r>
+        <w:rPr>
+          <w:lang w:val="sr-Latn-RS"/>
+        </w:rPr>
+        <w:t>ne une</w:t>
+      </w:r>
+      <w:r>
+        <w:rPr>
+          <w:lang w:val="sr-Latn-RS"/>
+        </w:rPr>
+        <w:t>se ispra</w:t>
+      </w:r>
+      <w:r>
+        <w:rPr>
+          <w:lang w:val="sr-Latn-RS"/>
+        </w:rPr>
+        <w:t>vno šifru vezanu za tu email adresu</w:t>
+      </w:r>
+      <w:r>
+        <w:rPr>
+          <w:lang w:val="sr-Latn-RS"/>
+        </w:rPr>
+        <w:t>, i pritisne dugme „prijavi</w:t>
+      </w:r>
+      <w:r>
+        <w:rPr>
+          <w:lang w:val="sr-Latn-RS"/>
+        </w:rPr>
+        <w:t xml:space="preserve">“, sistem će </w:t>
+      </w:r>
+      <w:r>
+        <w:rPr>
+          <w:lang w:val="sr-Latn-RS"/>
+        </w:rPr>
+        <w:t xml:space="preserve">oba </w:t>
+      </w:r>
+      <w:r>
+        <w:rPr>
+          <w:lang w:val="sr-Latn-RS"/>
+        </w:rPr>
+        <w:t>polja obelež</w:t>
+      </w:r>
+      <w:r>
+        <w:rPr>
+          <w:lang w:val="sr-Latn-RS"/>
+        </w:rPr>
+        <w:t>iti crvenom bojom</w:t>
+      </w:r>
+      <w:r>
+        <w:rPr>
+          <w:lang w:val="sr-Latn-RS"/>
+        </w:rPr>
+        <w:t xml:space="preserve"> (oba zbog bezbednosnih aspekata)</w:t>
+      </w:r>
+      <w:r>
+        <w:rPr>
+          <w:lang w:val="sr-Latn-RS"/>
+        </w:rPr>
+        <w:t>.</w:t>
       </w:r>
       <w:r>
         <w:rPr>
@@ -3774,7 +3804,7 @@
         <w:rPr>
           <w:lang w:val="sr-Latn-RS"/>
         </w:rPr>
-        <w:t xml:space="preserve">) </w:t>
+        <w:t>)</w:t>
       </w:r>
       <w:r>
         <w:rPr>
@@ -4094,7 +4124,7 @@
                 <w:bCs w:val="0"/>
                 <w:sz w:val="16"/>
                 <w:szCs w:val="16"/>
-                <w:lang w:val="sr-Latn-RS"/>
+                <w:lang w:val="en-GB"/>
               </w:rPr>
             </w:pPr>
             <w:r>

</xml_diff>